<commit_message>
add lab2 and edit lab1
</commit_message>
<xml_diff>
--- a/lab2.docx
+++ b/lab2.docx
@@ -1,6 +1,6 @@
 
 <file path=word/document.xml><?xml version="1.0" encoding="utf-8"?>
-<w:document xmlns:wpc="http://schemas.microsoft.com/office/word/2010/wordprocessingCanvas" xmlns:cx="http://schemas.microsoft.com/office/drawing/2014/chartex" xmlns:mc="http://schemas.openxmlformats.org/markup-compatibility/2006" xmlns:o="urn:schemas-microsoft-com:office:office" xmlns:r="http://schemas.openxmlformats.org/officeDocument/2006/relationships" xmlns:m="http://schemas.openxmlformats.org/officeDocument/2006/math" xmlns:v="urn:schemas-microsoft-com:vml" xmlns:wp14="http://schemas.microsoft.com/office/word/2010/wordprocessingDrawing" xmlns:wp="http://schemas.openxmlformats.org/drawingml/2006/wordprocessingDrawing" xmlns:w10="urn:schemas-microsoft-com:office:word" xmlns:w="http://schemas.openxmlformats.org/wordprocessingml/2006/main" xmlns:w14="http://schemas.microsoft.com/office/word/2010/wordml" xmlns:w15="http://schemas.microsoft.com/office/word/2012/wordml" xmlns:w16se="http://schemas.microsoft.com/office/word/2015/wordml/symex" xmlns:wpg="http://schemas.microsoft.com/office/word/2010/wordprocessingGroup" xmlns:wpi="http://schemas.microsoft.com/office/word/2010/wordprocessingInk" xmlns:wne="http://schemas.microsoft.com/office/word/2006/wordml" xmlns:wps="http://schemas.microsoft.com/office/word/2010/wordprocessingShape" mc:Ignorable="w14 w15 w16se wp14">
+<w:document xmlns:wpc="http://schemas.microsoft.com/office/word/2010/wordprocessingCanvas" xmlns:cx="http://schemas.microsoft.com/office/drawing/2014/chartex" xmlns:cx1="http://schemas.microsoft.com/office/drawing/2015/9/8/chartex" xmlns:mc="http://schemas.openxmlformats.org/markup-compatibility/2006" xmlns:o="urn:schemas-microsoft-com:office:office" xmlns:r="http://schemas.openxmlformats.org/officeDocument/2006/relationships" xmlns:m="http://schemas.openxmlformats.org/officeDocument/2006/math" xmlns:v="urn:schemas-microsoft-com:vml" xmlns:wp14="http://schemas.microsoft.com/office/word/2010/wordprocessingDrawing" xmlns:wp="http://schemas.openxmlformats.org/drawingml/2006/wordprocessingDrawing" xmlns:w10="urn:schemas-microsoft-com:office:word" xmlns:w="http://schemas.openxmlformats.org/wordprocessingml/2006/main" xmlns:w14="http://schemas.microsoft.com/office/word/2010/wordml" xmlns:w15="http://schemas.microsoft.com/office/word/2012/wordml" xmlns:w16se="http://schemas.microsoft.com/office/word/2015/wordml/symex" xmlns:wpg="http://schemas.microsoft.com/office/word/2010/wordprocessingGroup" xmlns:wpi="http://schemas.microsoft.com/office/word/2010/wordprocessingInk" xmlns:wne="http://schemas.microsoft.com/office/word/2006/wordml" xmlns:wps="http://schemas.microsoft.com/office/word/2010/wordprocessingShape" mc:Ignorable="w14 w15 w16se wp14">
   <w:body>
     <w:p>
       <w:pPr>
@@ -473,25 +473,7 @@
           <w:sz w:val="28"/>
           <w:szCs w:val="28"/>
         </w:rPr>
-        <w:t xml:space="preserve">                                                       </w:t>
-      </w:r>
-      <w:proofErr w:type="spellStart"/>
-      <w:r>
-        <w:rPr>
-          <w:rFonts w:ascii="Times New Roman" w:hAnsi="Times New Roman" w:cs="Times New Roman"/>
-          <w:sz w:val="28"/>
-          <w:szCs w:val="28"/>
-        </w:rPr>
-        <w:t>Кальченко</w:t>
-      </w:r>
-      <w:proofErr w:type="spellEnd"/>
-      <w:r>
-        <w:rPr>
-          <w:rFonts w:ascii="Times New Roman" w:hAnsi="Times New Roman" w:cs="Times New Roman"/>
-          <w:sz w:val="28"/>
-          <w:szCs w:val="28"/>
-        </w:rPr>
-        <w:t xml:space="preserve"> </w:t>
+        <w:t xml:space="preserve">                                                       Кальченко </w:t>
       </w:r>
       <w:r>
         <w:rPr>
@@ -824,16 +806,7 @@
           <w:sz w:val="28"/>
           <w:szCs w:val="28"/>
         </w:rPr>
-        <w:t>2</w:t>
-      </w:r>
-      <w:r>
-        <w:rPr>
-          <w:rFonts w:ascii="Times New Roman" w:hAnsi="Times New Roman" w:cs="Times New Roman"/>
-          <w:b/>
-          <w:sz w:val="28"/>
-          <w:szCs w:val="28"/>
-        </w:rPr>
-        <w:t xml:space="preserve">. Мета </w:t>
+        <w:t xml:space="preserve">2. Мета </w:t>
       </w:r>
       <w:proofErr w:type="spellStart"/>
       <w:r>
@@ -959,6 +932,9 @@
       </w:r>
     </w:p>
     <w:p>
+      <w:pPr>
+        <w:jc w:val="center"/>
+      </w:pPr>
       <w:r>
         <w:rPr>
           <w:noProof/>
@@ -1008,6 +984,59 @@
       </w:r>
     </w:p>
     <w:p>
+      <w:pPr>
+        <w:jc w:val="center"/>
+        <w:rPr>
+          <w:lang w:val="uk-UA"/>
+        </w:rPr>
+      </w:pPr>
+      <w:r>
+        <w:t xml:space="preserve">Рис. 1 – </w:t>
+      </w:r>
+      <w:proofErr w:type="spellStart"/>
+      <w:r>
+        <w:t>Створення</w:t>
+      </w:r>
+      <w:proofErr w:type="spellEnd"/>
+      <w:r>
+        <w:t xml:space="preserve"> </w:t>
+      </w:r>
+      <w:r>
+        <w:t>г</w:t>
+      </w:r>
+      <w:proofErr w:type="spellStart"/>
+      <w:r>
+        <w:rPr>
+          <w:lang w:val="uk-UA"/>
+        </w:rPr>
+        <w:t>ілки</w:t>
+      </w:r>
+      <w:proofErr w:type="spellEnd"/>
+      <w:r>
+        <w:rPr>
+          <w:lang w:val="uk-UA"/>
+        </w:rPr>
+        <w:t xml:space="preserve"> «</w:t>
+      </w:r>
+      <w:proofErr w:type="spellStart"/>
+      <w:r>
+        <w:rPr>
+          <w:lang w:val="en-US"/>
+        </w:rPr>
+        <w:t>ikalchenko</w:t>
+      </w:r>
+      <w:proofErr w:type="spellEnd"/>
+      <w:r>
+        <w:rPr>
+          <w:lang w:val="uk-UA"/>
+        </w:rPr>
+        <w:t>»</w:t>
+      </w:r>
+    </w:p>
+    <w:p>
+      <w:pPr>
+        <w:jc w:val="center"/>
+      </w:pPr>
       <w:r>
         <w:rPr>
           <w:noProof/>
@@ -1057,6 +1086,94 @@
       </w:r>
     </w:p>
     <w:p>
+      <w:pPr>
+        <w:jc w:val="center"/>
+        <w:rPr>
+          <w:lang w:val="uk-UA"/>
+        </w:rPr>
+      </w:pPr>
+      <w:r>
+        <w:t>Рис. 2</w:t>
+      </w:r>
+      <w:r>
+        <w:t xml:space="preserve"> – </w:t>
+      </w:r>
+      <w:r>
+        <w:rPr>
+          <w:lang w:val="uk-UA"/>
+        </w:rPr>
+        <w:t>Переключення на</w:t>
+      </w:r>
+      <w:r>
+        <w:t xml:space="preserve"> </w:t>
+      </w:r>
+      <w:r>
+        <w:t>г</w:t>
+      </w:r>
+      <w:proofErr w:type="spellStart"/>
+      <w:r>
+        <w:rPr>
+          <w:lang w:val="uk-UA"/>
+        </w:rPr>
+        <w:t>ілку</w:t>
+      </w:r>
+      <w:proofErr w:type="spellEnd"/>
+      <w:r>
+        <w:rPr>
+          <w:lang w:val="uk-UA"/>
+        </w:rPr>
+        <w:t xml:space="preserve"> «</w:t>
+      </w:r>
+      <w:proofErr w:type="spellStart"/>
+      <w:r>
+        <w:rPr>
+          <w:lang w:val="en-US"/>
+        </w:rPr>
+        <w:t>ikalchenko</w:t>
+      </w:r>
+      <w:proofErr w:type="spellEnd"/>
+      <w:r>
+        <w:rPr>
+          <w:lang w:val="uk-UA"/>
+        </w:rPr>
+        <w:t>»</w:t>
+      </w:r>
+      <w:r>
+        <w:t xml:space="preserve"> </w:t>
+      </w:r>
+      <w:r>
+        <w:rPr>
+          <w:lang w:val="uk-UA"/>
+        </w:rPr>
+        <w:t xml:space="preserve">та перегляд </w:t>
+      </w:r>
+      <w:proofErr w:type="spellStart"/>
+      <w:r>
+        <w:rPr>
+          <w:lang w:val="uk-UA"/>
+        </w:rPr>
+        <w:t>репозиторієв</w:t>
+      </w:r>
+      <w:proofErr w:type="spellEnd"/>
+      <w:r>
+        <w:rPr>
+          <w:lang w:val="uk-UA"/>
+        </w:rPr>
+        <w:t>, що вже налаштовані</w:t>
+      </w:r>
+    </w:p>
+    <w:p>
+      <w:pPr>
+        <w:jc w:val="center"/>
+        <w:rPr>
+          <w:lang w:val="uk-UA"/>
+        </w:rPr>
+      </w:pPr>
+    </w:p>
+    <w:p>
+      <w:pPr>
+        <w:jc w:val="center"/>
+      </w:pPr>
       <w:r>
         <w:rPr>
           <w:noProof/>
@@ -1109,6 +1226,37 @@
     <w:p>
       <w:pPr>
         <w:jc w:val="center"/>
+      </w:pPr>
+      <w:r>
+        <w:t>Рис. 3</w:t>
+      </w:r>
+      <w:r>
+        <w:t xml:space="preserve"> –</w:t>
+      </w:r>
+      <w:r>
+        <w:rPr>
+          <w:lang w:val="uk-UA"/>
+        </w:rPr>
+        <w:t xml:space="preserve"> Додання нового віддаленого </w:t>
+      </w:r>
+      <w:proofErr w:type="spellStart"/>
+      <w:r>
+        <w:rPr>
+          <w:lang w:val="uk-UA"/>
+        </w:rPr>
+        <w:t>репозиторію</w:t>
+      </w:r>
+      <w:proofErr w:type="spellEnd"/>
+      <w:r>
+        <w:rPr>
+          <w:lang w:val="uk-UA"/>
+        </w:rPr>
+        <w:t xml:space="preserve"> та злиття гілок</w:t>
+      </w:r>
+    </w:p>
+    <w:p>
+      <w:pPr>
+        <w:jc w:val="center"/>
         <w:rPr>
           <w:rFonts w:ascii="Times New Roman" w:hAnsi="Times New Roman" w:cs="Times New Roman"/>
           <w:b/>
@@ -1262,14 +1410,167 @@
       <w:pPr>
         <w:rPr>
           <w:rFonts w:ascii="Times New Roman" w:hAnsi="Times New Roman" w:cs="Times New Roman"/>
+          <w:b/>
+          <w:sz w:val="28"/>
+          <w:szCs w:val="28"/>
+        </w:rPr>
+      </w:pPr>
+      <w:proofErr w:type="spellStart"/>
+      <w:r>
+        <w:rPr>
+          <w:rFonts w:ascii="Times New Roman" w:hAnsi="Times New Roman" w:cs="Times New Roman"/>
+          <w:b/>
+          <w:sz w:val="28"/>
+          <w:szCs w:val="28"/>
+        </w:rPr>
+        <w:t>Відповідь</w:t>
+      </w:r>
+      <w:proofErr w:type="spellEnd"/>
+      <w:r>
+        <w:rPr>
+          <w:rFonts w:ascii="Times New Roman" w:hAnsi="Times New Roman" w:cs="Times New Roman"/>
+          <w:b/>
+          <w:sz w:val="28"/>
+          <w:szCs w:val="28"/>
+        </w:rPr>
+        <w:t xml:space="preserve">: </w:t>
+      </w:r>
+    </w:p>
+    <w:p>
+      <w:pPr>
+        <w:rPr>
+          <w:rFonts w:ascii="Times New Roman" w:hAnsi="Times New Roman" w:cs="Times New Roman"/>
           <w:sz w:val="36"/>
           <w:szCs w:val="28"/>
-        </w:rPr>
-      </w:pPr>
-      <w:proofErr w:type="spellStart"/>
-      <w:r>
-        <w:rPr>
-          <w:rFonts w:ascii="Times New Roman" w:hAnsi="Times New Roman" w:cs="Times New Roman"/>
+          <w:lang w:val="uk-UA"/>
+        </w:rPr>
+      </w:pPr>
+      <w:r>
+        <w:rPr>
+          <w:rFonts w:ascii="Times New Roman" w:hAnsi="Times New Roman" w:cs="Times New Roman"/>
+          <w:sz w:val="28"/>
+          <w:szCs w:val="28"/>
+          <w:lang w:val="uk-UA"/>
+        </w:rPr>
+        <w:t xml:space="preserve">вказівником на </w:t>
+      </w:r>
+      <w:proofErr w:type="spellStart"/>
+      <w:r>
+        <w:rPr>
+          <w:rFonts w:ascii="Times New Roman" w:hAnsi="Times New Roman" w:cs="Times New Roman"/>
+          <w:sz w:val="28"/>
+          <w:szCs w:val="28"/>
+          <w:lang w:val="uk-UA"/>
+        </w:rPr>
+        <w:t>комміт</w:t>
+      </w:r>
+      <w:proofErr w:type="spellEnd"/>
+    </w:p>
+    <w:p>
+      <w:pPr>
+        <w:rPr>
+          <w:rFonts w:ascii="Times New Roman" w:hAnsi="Times New Roman" w:cs="Times New Roman"/>
+          <w:b/>
+          <w:sz w:val="28"/>
+          <w:szCs w:val="28"/>
+        </w:rPr>
+      </w:pPr>
+      <w:proofErr w:type="spellStart"/>
+      <w:r>
+        <w:rPr>
+          <w:rFonts w:ascii="Times New Roman" w:hAnsi="Times New Roman" w:cs="Times New Roman"/>
+          <w:b/>
+          <w:sz w:val="28"/>
+          <w:szCs w:val="28"/>
+        </w:rPr>
+        <w:t>Розкажіть</w:t>
+      </w:r>
+      <w:proofErr w:type="spellEnd"/>
+      <w:r>
+        <w:rPr>
+          <w:rFonts w:ascii="Times New Roman" w:hAnsi="Times New Roman" w:cs="Times New Roman"/>
+          <w:b/>
+          <w:sz w:val="28"/>
+          <w:szCs w:val="28"/>
+        </w:rPr>
+        <w:t xml:space="preserve"> про </w:t>
+      </w:r>
+      <w:proofErr w:type="spellStart"/>
+      <w:r>
+        <w:rPr>
+          <w:rFonts w:ascii="Times New Roman" w:hAnsi="Times New Roman" w:cs="Times New Roman"/>
+          <w:b/>
+          <w:sz w:val="28"/>
+          <w:szCs w:val="28"/>
+        </w:rPr>
+        <w:t>способи</w:t>
+      </w:r>
+      <w:proofErr w:type="spellEnd"/>
+      <w:r>
+        <w:rPr>
+          <w:rFonts w:ascii="Times New Roman" w:hAnsi="Times New Roman" w:cs="Times New Roman"/>
+          <w:b/>
+          <w:sz w:val="28"/>
+          <w:szCs w:val="28"/>
+        </w:rPr>
+        <w:t xml:space="preserve"> </w:t>
+      </w:r>
+      <w:proofErr w:type="spellStart"/>
+      <w:r>
+        <w:rPr>
+          <w:rFonts w:ascii="Times New Roman" w:hAnsi="Times New Roman" w:cs="Times New Roman"/>
+          <w:b/>
+          <w:sz w:val="28"/>
+          <w:szCs w:val="28"/>
+        </w:rPr>
+        <w:t>злиття</w:t>
+      </w:r>
+      <w:proofErr w:type="spellEnd"/>
+      <w:r>
+        <w:rPr>
+          <w:rFonts w:ascii="Times New Roman" w:hAnsi="Times New Roman" w:cs="Times New Roman"/>
+          <w:b/>
+          <w:sz w:val="28"/>
+          <w:szCs w:val="28"/>
+        </w:rPr>
+        <w:t xml:space="preserve"> у </w:t>
+      </w:r>
+      <w:proofErr w:type="spellStart"/>
+      <w:r>
+        <w:rPr>
+          <w:rFonts w:ascii="Times New Roman" w:hAnsi="Times New Roman" w:cs="Times New Roman"/>
+          <w:b/>
+          <w:sz w:val="28"/>
+          <w:szCs w:val="28"/>
+          <w:lang w:val="en-US"/>
+        </w:rPr>
+        <w:t>Git</w:t>
+      </w:r>
+      <w:proofErr w:type="spellEnd"/>
+      <w:r>
+        <w:rPr>
+          <w:rFonts w:ascii="Times New Roman" w:hAnsi="Times New Roman" w:cs="Times New Roman"/>
+          <w:b/>
+          <w:sz w:val="28"/>
+          <w:szCs w:val="28"/>
+        </w:rPr>
+        <w:t>?</w:t>
+      </w:r>
+    </w:p>
+    <w:p>
+      <w:pPr>
+        <w:rPr>
+          <w:rFonts w:ascii="Times New Roman" w:hAnsi="Times New Roman" w:cs="Times New Roman"/>
+          <w:b/>
+          <w:sz w:val="28"/>
+          <w:szCs w:val="28"/>
+        </w:rPr>
+      </w:pPr>
+      <w:proofErr w:type="spellStart"/>
+      <w:r>
+        <w:rPr>
+          <w:rFonts w:ascii="Times New Roman" w:hAnsi="Times New Roman" w:cs="Times New Roman"/>
+          <w:b/>
           <w:sz w:val="28"/>
           <w:szCs w:val="28"/>
         </w:rPr>
@@ -1279,12 +1580,39 @@
       <w:r>
         <w:rPr>
           <w:rFonts w:ascii="Times New Roman" w:hAnsi="Times New Roman" w:cs="Times New Roman"/>
-          <w:sz w:val="28"/>
-          <w:szCs w:val="28"/>
-        </w:rPr>
-        <w:t xml:space="preserve">: </w:t>
-      </w:r>
-      <w:proofErr w:type="spellStart"/>
+          <w:b/>
+          <w:sz w:val="28"/>
+          <w:szCs w:val="28"/>
+        </w:rPr>
+        <w:t>:</w:t>
+      </w:r>
+    </w:p>
+    <w:p>
+      <w:pPr>
+        <w:rPr>
+          <w:rFonts w:ascii="Times New Roman" w:hAnsi="Times New Roman" w:cs="Times New Roman"/>
+          <w:sz w:val="28"/>
+          <w:szCs w:val="28"/>
+          <w:lang w:val="uk-UA"/>
+        </w:rPr>
+      </w:pPr>
+      <w:r>
+        <w:rPr>
+          <w:rFonts w:ascii="Times New Roman" w:hAnsi="Times New Roman" w:cs="Times New Roman"/>
+          <w:sz w:val="28"/>
+          <w:szCs w:val="28"/>
+          <w:lang w:val="uk-UA"/>
+        </w:rPr>
+        <w:t>Перемотка</w:t>
+      </w:r>
+      <w:r>
+        <w:rPr>
+          <w:rFonts w:ascii="Times New Roman" w:hAnsi="Times New Roman" w:cs="Times New Roman"/>
+          <w:sz w:val="28"/>
+          <w:szCs w:val="28"/>
+        </w:rPr>
+        <w:t>(</w:t>
+      </w:r>
       <w:r>
         <w:rPr>
           <w:rFonts w:ascii="Times New Roman" w:hAnsi="Times New Roman" w:cs="Times New Roman"/>
@@ -1292,137 +1620,131 @@
           <w:szCs w:val="28"/>
           <w:lang w:val="en-US"/>
         </w:rPr>
-        <w:t>указателем</w:t>
-      </w:r>
-      <w:proofErr w:type="spellEnd"/>
-    </w:p>
-    <w:p>
-      <w:pPr>
-        <w:rPr>
-          <w:rFonts w:ascii="Times New Roman" w:hAnsi="Times New Roman" w:cs="Times New Roman"/>
-          <w:sz w:val="28"/>
-          <w:szCs w:val="28"/>
-        </w:rPr>
-      </w:pPr>
-    </w:p>
-    <w:p>
-      <w:pPr>
-        <w:rPr>
-          <w:rFonts w:ascii="Times New Roman" w:hAnsi="Times New Roman" w:cs="Times New Roman"/>
-          <w:b/>
-          <w:sz w:val="28"/>
-          <w:szCs w:val="28"/>
-        </w:rPr>
-      </w:pPr>
-      <w:proofErr w:type="spellStart"/>
-      <w:r>
-        <w:rPr>
-          <w:rFonts w:ascii="Times New Roman" w:hAnsi="Times New Roman" w:cs="Times New Roman"/>
-          <w:b/>
-          <w:sz w:val="28"/>
-          <w:szCs w:val="28"/>
-        </w:rPr>
-        <w:t>Розкажіть</w:t>
-      </w:r>
-      <w:proofErr w:type="spellEnd"/>
-      <w:r>
-        <w:rPr>
-          <w:rFonts w:ascii="Times New Roman" w:hAnsi="Times New Roman" w:cs="Times New Roman"/>
-          <w:b/>
-          <w:sz w:val="28"/>
-          <w:szCs w:val="28"/>
-        </w:rPr>
-        <w:t xml:space="preserve"> про </w:t>
-      </w:r>
-      <w:proofErr w:type="spellStart"/>
-      <w:r>
-        <w:rPr>
-          <w:rFonts w:ascii="Times New Roman" w:hAnsi="Times New Roman" w:cs="Times New Roman"/>
-          <w:b/>
-          <w:sz w:val="28"/>
-          <w:szCs w:val="28"/>
-        </w:rPr>
-        <w:t>способи</w:t>
-      </w:r>
-      <w:proofErr w:type="spellEnd"/>
-      <w:r>
-        <w:rPr>
-          <w:rFonts w:ascii="Times New Roman" w:hAnsi="Times New Roman" w:cs="Times New Roman"/>
-          <w:b/>
-          <w:sz w:val="28"/>
-          <w:szCs w:val="28"/>
+        <w:t>fast</w:t>
+      </w:r>
+      <w:r>
+        <w:rPr>
+          <w:rFonts w:ascii="Times New Roman" w:hAnsi="Times New Roman" w:cs="Times New Roman"/>
+          <w:sz w:val="28"/>
+          <w:szCs w:val="28"/>
+        </w:rPr>
+        <w:t>-</w:t>
+      </w:r>
+      <w:r>
+        <w:rPr>
+          <w:rFonts w:ascii="Times New Roman" w:hAnsi="Times New Roman" w:cs="Times New Roman"/>
+          <w:sz w:val="28"/>
+          <w:szCs w:val="28"/>
+          <w:lang w:val="en-US"/>
+        </w:rPr>
+        <w:t>forward</w:t>
+      </w:r>
+      <w:r>
+        <w:rPr>
+          <w:rFonts w:ascii="Times New Roman" w:hAnsi="Times New Roman" w:cs="Times New Roman"/>
+          <w:sz w:val="28"/>
+          <w:szCs w:val="28"/>
+        </w:rPr>
+        <w:t>)</w:t>
+      </w:r>
+      <w:r>
+        <w:rPr>
+          <w:rFonts w:ascii="Times New Roman" w:hAnsi="Times New Roman" w:cs="Times New Roman"/>
+          <w:sz w:val="28"/>
+          <w:szCs w:val="28"/>
+          <w:lang w:val="uk-UA"/>
+        </w:rPr>
+        <w:t xml:space="preserve"> – перенесення вказівника на останній </w:t>
+      </w:r>
+      <w:proofErr w:type="spellStart"/>
+      <w:r>
+        <w:rPr>
+          <w:rFonts w:ascii="Times New Roman" w:hAnsi="Times New Roman" w:cs="Times New Roman"/>
+          <w:sz w:val="28"/>
+          <w:szCs w:val="28"/>
+          <w:lang w:val="uk-UA"/>
+        </w:rPr>
+        <w:t>комміт</w:t>
+      </w:r>
+      <w:proofErr w:type="spellEnd"/>
+    </w:p>
+    <w:p>
+      <w:pPr>
+        <w:rPr>
+          <w:rFonts w:ascii="Times New Roman" w:hAnsi="Times New Roman" w:cs="Times New Roman"/>
+          <w:sz w:val="28"/>
+          <w:szCs w:val="28"/>
+          <w:lang w:val="uk-UA"/>
+        </w:rPr>
+      </w:pPr>
+      <w:proofErr w:type="spellStart"/>
+      <w:r>
+        <w:rPr>
+          <w:rFonts w:ascii="Times New Roman" w:hAnsi="Times New Roman" w:cs="Times New Roman"/>
+          <w:sz w:val="28"/>
+          <w:szCs w:val="28"/>
+          <w:lang w:val="uk-UA"/>
+        </w:rPr>
+        <w:t>Трьохпозиційне</w:t>
+      </w:r>
+      <w:proofErr w:type="spellEnd"/>
+      <w:r>
+        <w:rPr>
+          <w:rFonts w:ascii="Times New Roman" w:hAnsi="Times New Roman" w:cs="Times New Roman"/>
+          <w:sz w:val="28"/>
+          <w:szCs w:val="28"/>
+          <w:lang w:val="uk-UA"/>
+        </w:rPr>
+        <w:t xml:space="preserve"> злиття – </w:t>
+      </w:r>
+      <w:proofErr w:type="spellStart"/>
+      <w:r>
+        <w:rPr>
+          <w:rFonts w:ascii="Times New Roman" w:hAnsi="Times New Roman" w:cs="Times New Roman"/>
+          <w:sz w:val="28"/>
+          <w:szCs w:val="28"/>
+          <w:lang w:val="en-US"/>
+        </w:rPr>
+        <w:t>git</w:t>
+      </w:r>
+      <w:proofErr w:type="spellEnd"/>
+      <w:r>
+        <w:rPr>
+          <w:rFonts w:ascii="Times New Roman" w:hAnsi="Times New Roman" w:cs="Times New Roman"/>
+          <w:sz w:val="28"/>
+          <w:szCs w:val="28"/>
+          <w:lang w:val="uk-UA"/>
         </w:rPr>
         <w:t xml:space="preserve"> </w:t>
       </w:r>
-      <w:proofErr w:type="spellStart"/>
-      <w:r>
-        <w:rPr>
-          <w:rFonts w:ascii="Times New Roman" w:hAnsi="Times New Roman" w:cs="Times New Roman"/>
-          <w:b/>
-          <w:sz w:val="28"/>
-          <w:szCs w:val="28"/>
-        </w:rPr>
-        <w:t>злиття</w:t>
-      </w:r>
-      <w:proofErr w:type="spellEnd"/>
-      <w:r>
-        <w:rPr>
-          <w:rFonts w:ascii="Times New Roman" w:hAnsi="Times New Roman" w:cs="Times New Roman"/>
-          <w:b/>
-          <w:sz w:val="28"/>
-          <w:szCs w:val="28"/>
-        </w:rPr>
-        <w:t xml:space="preserve"> у </w:t>
-      </w:r>
-      <w:proofErr w:type="spellStart"/>
-      <w:r>
-        <w:rPr>
-          <w:rFonts w:ascii="Times New Roman" w:hAnsi="Times New Roman" w:cs="Times New Roman"/>
-          <w:b/>
-          <w:sz w:val="28"/>
-          <w:szCs w:val="28"/>
-          <w:lang w:val="en-US"/>
-        </w:rPr>
-        <w:t>Git</w:t>
-      </w:r>
-      <w:proofErr w:type="spellEnd"/>
-      <w:r>
-        <w:rPr>
-          <w:rFonts w:ascii="Times New Roman" w:hAnsi="Times New Roman" w:cs="Times New Roman"/>
-          <w:b/>
-          <w:sz w:val="28"/>
-          <w:szCs w:val="28"/>
-        </w:rPr>
-        <w:t>?</w:t>
-      </w:r>
-    </w:p>
-    <w:p>
-      <w:pPr>
-        <w:rPr>
-          <w:rFonts w:ascii="Times New Roman" w:hAnsi="Times New Roman" w:cs="Times New Roman"/>
-          <w:sz w:val="28"/>
-          <w:szCs w:val="28"/>
-          <w:lang w:val="en-US"/>
-        </w:rPr>
-      </w:pPr>
-      <w:proofErr w:type="spellStart"/>
-      <w:r>
-        <w:rPr>
-          <w:rFonts w:ascii="Times New Roman" w:hAnsi="Times New Roman" w:cs="Times New Roman"/>
-          <w:sz w:val="28"/>
-          <w:szCs w:val="28"/>
-        </w:rPr>
-        <w:t>Відповідь</w:t>
-      </w:r>
-      <w:proofErr w:type="spellEnd"/>
-      <w:r>
-        <w:rPr>
-          <w:rFonts w:ascii="Times New Roman" w:hAnsi="Times New Roman" w:cs="Times New Roman"/>
-          <w:sz w:val="28"/>
-          <w:szCs w:val="28"/>
-          <w:lang w:val="en-US"/>
-        </w:rPr>
-        <w:t>:</w:t>
+      <w:r>
+        <w:rPr>
+          <w:rFonts w:ascii="Times New Roman" w:hAnsi="Times New Roman" w:cs="Times New Roman"/>
+          <w:sz w:val="28"/>
+          <w:szCs w:val="28"/>
+          <w:lang w:val="uk-UA"/>
+        </w:rPr>
+        <w:t xml:space="preserve">створює </w:t>
+      </w:r>
+      <w:proofErr w:type="spellStart"/>
+      <w:r>
+        <w:rPr>
+          <w:rFonts w:ascii="Times New Roman" w:hAnsi="Times New Roman" w:cs="Times New Roman"/>
+          <w:sz w:val="28"/>
+          <w:szCs w:val="28"/>
+          <w:lang w:val="uk-UA"/>
+        </w:rPr>
+        <w:t>комміт</w:t>
+      </w:r>
+      <w:proofErr w:type="spellEnd"/>
+      <w:r>
+        <w:rPr>
+          <w:rFonts w:ascii="Times New Roman" w:hAnsi="Times New Roman" w:cs="Times New Roman"/>
+          <w:sz w:val="28"/>
+          <w:szCs w:val="28"/>
+          <w:lang w:val="uk-UA"/>
+        </w:rPr>
+        <w:t xml:space="preserve"> злиття, який об’єднує гілки, що зливаються в одну</w:t>
       </w:r>
       <w:bookmarkStart w:id="0" w:name="_GoBack"/>
       <w:bookmarkEnd w:id="0"/>
@@ -1436,16 +1758,6 @@
           <w:szCs w:val="28"/>
         </w:rPr>
       </w:pPr>
-    </w:p>
-    <w:p>
-      <w:pPr>
-        <w:rPr>
-          <w:rFonts w:ascii="Times New Roman" w:hAnsi="Times New Roman" w:cs="Times New Roman"/>
-          <w:b/>
-          <w:sz w:val="28"/>
-          <w:szCs w:val="28"/>
-        </w:rPr>
-      </w:pPr>
       <w:proofErr w:type="spellStart"/>
       <w:r>
         <w:rPr>
@@ -1571,6 +1883,7 @@
       <w:pPr>
         <w:rPr>
           <w:rFonts w:ascii="Times New Roman" w:hAnsi="Times New Roman" w:cs="Times New Roman"/>
+          <w:b/>
           <w:sz w:val="28"/>
           <w:szCs w:val="28"/>
           <w:lang w:val="en-US"/>
@@ -1580,6 +1893,7 @@
       <w:r>
         <w:rPr>
           <w:rFonts w:ascii="Times New Roman" w:hAnsi="Times New Roman" w:cs="Times New Roman"/>
+          <w:b/>
           <w:sz w:val="28"/>
           <w:szCs w:val="28"/>
         </w:rPr>
@@ -1589,11 +1903,57 @@
       <w:r>
         <w:rPr>
           <w:rFonts w:ascii="Times New Roman" w:hAnsi="Times New Roman" w:cs="Times New Roman"/>
+          <w:b/>
           <w:sz w:val="28"/>
           <w:szCs w:val="28"/>
           <w:lang w:val="en-US"/>
         </w:rPr>
         <w:t>:</w:t>
+      </w:r>
+    </w:p>
+    <w:p>
+      <w:pPr>
+        <w:rPr>
+          <w:rFonts w:ascii="Times New Roman" w:hAnsi="Times New Roman" w:cs="Times New Roman"/>
+          <w:sz w:val="28"/>
+          <w:szCs w:val="28"/>
+          <w:lang w:val="uk-UA"/>
+        </w:rPr>
+      </w:pPr>
+      <w:r>
+        <w:rPr>
+          <w:rFonts w:ascii="Times New Roman" w:hAnsi="Times New Roman" w:cs="Times New Roman"/>
+          <w:sz w:val="28"/>
+          <w:szCs w:val="28"/>
+          <w:lang w:val="uk-UA"/>
+        </w:rPr>
+        <w:t xml:space="preserve">Вказівник </w:t>
+      </w:r>
+      <w:r>
+        <w:rPr>
+          <w:rFonts w:ascii="Times New Roman" w:hAnsi="Times New Roman" w:cs="Times New Roman"/>
+          <w:sz w:val="28"/>
+          <w:szCs w:val="28"/>
+          <w:lang w:val="en-US"/>
+        </w:rPr>
+        <w:t>HEAD</w:t>
+      </w:r>
+      <w:r>
+        <w:rPr>
+          <w:rFonts w:ascii="Times New Roman" w:hAnsi="Times New Roman" w:cs="Times New Roman"/>
+          <w:sz w:val="28"/>
+          <w:szCs w:val="28"/>
+        </w:rPr>
+        <w:t xml:space="preserve"> </w:t>
+      </w:r>
+      <w:r>
+        <w:rPr>
+          <w:rFonts w:ascii="Times New Roman" w:hAnsi="Times New Roman" w:cs="Times New Roman"/>
+          <w:sz w:val="28"/>
+          <w:szCs w:val="28"/>
+          <w:lang w:val="uk-UA"/>
+        </w:rPr>
+        <w:t xml:space="preserve">перемикається на гілку на яку ми перемикаємося </w:t>
       </w:r>
     </w:p>
     <w:p/>

</xml_diff>